<commit_message>
better formated ToString() for PickedPrimitive.
</commit_message>
<xml_diff>
--- a/source/SharpGL/Samples/WinForms/Memo/工作便签.docx
+++ b/source/SharpGL/Samples/WinForms/Memo/工作便签.docx
@@ -383,65 +383,122 @@
       </w:r>
     </w:p>
     <w:p/>
-    <w:p>
+    <w:p/>
+    <w:p/>
+    <w:p>
+      <w:r>
+        <w:rPr>
+          <w:rFonts w:hint="eastAsia"/>
+        </w:rPr>
+        <w:t>全面测试</w:t>
+      </w:r>
+      <w:r>
+        <w:rPr>
+          <w:rFonts w:hint="eastAsia"/>
+        </w:rPr>
+        <w:t>OpenGLBuffer</w:t>
+      </w:r>
+      <w:r>
+        <w:rPr>
+          <w:rFonts w:hint="eastAsia"/>
+        </w:rPr>
+        <w:t>是否正确</w:t>
+      </w:r>
+    </w:p>
+    <w:p>
+      <w:r>
+        <w:rPr>
+          <w:rFonts w:hint="eastAsia"/>
+        </w:rPr>
+        <w:t>测试在</w:t>
+      </w:r>
+      <w:r>
+        <w:rPr>
+          <w:rFonts w:hint="eastAsia"/>
+        </w:rPr>
+        <w:t>OpenGLExtension</w:t>
+      </w:r>
+      <w:r>
+        <w:rPr>
+          <w:rFonts w:hint="eastAsia"/>
+        </w:rPr>
+        <w:t>中新增的</w:t>
+      </w:r>
+      <w:r>
+        <w:rPr>
+          <w:rFonts w:hint="eastAsia"/>
+        </w:rPr>
+        <w:t>MapBufferRange</w:t>
+      </w:r>
+      <w:r>
+        <w:rPr>
+          <w:rFonts w:hint="eastAsia"/>
+        </w:rPr>
+        <w:t>是否正确</w:t>
+      </w:r>
+    </w:p>
+    <w:p/>
+    <w:p>
+      <w:pPr>
+        <w:rPr>
+          <w:rFonts w:hint="eastAsia"/>
+        </w:rPr>
+      </w:pPr>
+      <w:r>
+        <w:t>关于显示文字，</w:t>
+      </w:r>
+      <w:r>
+        <w:t>看看</w:t>
+      </w:r>
+    </w:p>
+    <w:p>
+      <w:r>
+        <w:t>（</w:t>
+      </w:r>
+      <w:hyperlink r:id="rId7" w:history="1">
+        <w:r>
+          <w:rPr>
+            <w:rStyle w:val="a6"/>
+          </w:rPr>
+          <w:t>http://en.wikibooks.org/wiki/OpenGL_Programming/Modern_OpenGL_Tutorial_Text_Rendering_01</w:t>
+        </w:r>
+      </w:hyperlink>
+      <w:r>
+        <w:t>）如何。</w:t>
+      </w:r>
+      <w:r>
+        <w:t>（</w:t>
+      </w:r>
       <w:bookmarkStart w:id="0" w:name="_GoBack"/>
       <w:bookmarkEnd w:id="0"/>
-    </w:p>
-    <w:p/>
-    <w:p>
-      <w:r>
-        <w:rPr>
-          <w:rFonts w:hint="eastAsia"/>
-        </w:rPr>
-        <w:t>全面测试</w:t>
-      </w:r>
-      <w:r>
-        <w:rPr>
-          <w:rFonts w:hint="eastAsia"/>
-        </w:rPr>
-        <w:t>OpenGLBuffer</w:t>
-      </w:r>
-      <w:r>
-        <w:rPr>
-          <w:rFonts w:hint="eastAsia"/>
-        </w:rPr>
-        <w:t>是否正确</w:t>
-      </w:r>
-    </w:p>
-    <w:p>
-      <w:r>
-        <w:rPr>
-          <w:rFonts w:hint="eastAsia"/>
-        </w:rPr>
-        <w:t>测试在</w:t>
-      </w:r>
-      <w:r>
-        <w:rPr>
-          <w:rFonts w:hint="eastAsia"/>
-        </w:rPr>
-        <w:t>OpenGLExtension</w:t>
-      </w:r>
-      <w:r>
-        <w:rPr>
-          <w:rFonts w:hint="eastAsia"/>
-        </w:rPr>
-        <w:t>中新增的</w:t>
-      </w:r>
-      <w:r>
-        <w:rPr>
-          <w:rFonts w:hint="eastAsia"/>
-        </w:rPr>
-        <w:t>MapBufferRange</w:t>
-      </w:r>
-      <w:r>
-        <w:rPr>
-          <w:rFonts w:hint="eastAsia"/>
-        </w:rPr>
-        <w:t>是否正确</w:t>
-      </w:r>
-    </w:p>
-    <w:p/>
-    <w:p/>
+      <w:r>
+        <w:fldChar w:fldCharType="begin"/>
+      </w:r>
+      <w:r>
+        <w:instrText xml:space="preserve"> HYPERLINK "</w:instrText>
+      </w:r>
+      <w:r>
+        <w:instrText>https://www.opengl.org/archives/resources/features/fontsurvey/</w:instrText>
+      </w:r>
+      <w:r>
+        <w:instrText xml:space="preserve">" </w:instrText>
+      </w:r>
+      <w:r>
+        <w:fldChar w:fldCharType="separate"/>
+      </w:r>
+      <w:r>
+        <w:rPr>
+          <w:rStyle w:val="a6"/>
+        </w:rPr>
+        <w:t>https://www.opengl.org/archives/resources/features/fontsurvey/</w:t>
+      </w:r>
+      <w:r>
+        <w:fldChar w:fldCharType="end"/>
+      </w:r>
+      <w:r>
+        <w:t>）也可能不错。</w:t>
+      </w:r>
+    </w:p>
     <w:p/>
     <w:p/>
     <w:p/>
@@ -455,12 +512,12 @@
     <w:p/>
     <w:p/>
     <w:sectPr>
-      <w:headerReference w:type="even" r:id="rId7"/>
-      <w:headerReference w:type="default" r:id="rId8"/>
-      <w:footerReference w:type="even" r:id="rId9"/>
-      <w:footerReference w:type="default" r:id="rId10"/>
-      <w:headerReference w:type="first" r:id="rId11"/>
-      <w:footerReference w:type="first" r:id="rId12"/>
+      <w:headerReference w:type="even" r:id="rId8"/>
+      <w:headerReference w:type="default" r:id="rId9"/>
+      <w:footerReference w:type="even" r:id="rId10"/>
+      <w:footerReference w:type="default" r:id="rId11"/>
+      <w:headerReference w:type="first" r:id="rId12"/>
+      <w:footerReference w:type="first" r:id="rId13"/>
       <w:pgSz w:w="11906" w:h="16838"/>
       <w:pgMar w:top="1440" w:right="1800" w:bottom="1440" w:left="1800" w:header="851" w:footer="992" w:gutter="0"/>
       <w:cols w:space="425"/>
@@ -865,6 +922,17 @@
       <w:szCs w:val="32"/>
     </w:rPr>
   </w:style>
+  <w:style w:type="character" w:styleId="a6">
+    <w:name w:val="Hyperlink"/>
+    <w:basedOn w:val="a0"/>
+    <w:uiPriority w:val="99"/>
+    <w:unhideWhenUsed/>
+    <w:rsid w:val="008A570E"/>
+    <w:rPr>
+      <w:color w:val="0000FF" w:themeColor="hyperlink"/>
+      <w:u w:val="single"/>
+    </w:rPr>
+  </w:style>
 </w:styles>
 </file>
 
@@ -1160,6 +1228,17 @@
       <w:noProof/>
       <w:sz w:val="32"/>
       <w:szCs w:val="32"/>
+    </w:rPr>
+  </w:style>
+  <w:style w:type="character" w:styleId="a6">
+    <w:name w:val="Hyperlink"/>
+    <w:basedOn w:val="a0"/>
+    <w:uiPriority w:val="99"/>
+    <w:unhideWhenUsed/>
+    <w:rsid w:val="008A570E"/>
+    <w:rPr>
+      <w:color w:val="0000FF" w:themeColor="hyperlink"/>
+      <w:u w:val="single"/>
     </w:rPr>
   </w:style>
 </w:styles>

</xml_diff>